<commit_message>
some changes added in webpage
</commit_message>
<xml_diff>
--- a/rough_book.docx
+++ b/rough_book.docx
@@ -272,8 +272,311 @@
           <w:sz w:val="44"/>
           <w:szCs w:val="40"/>
         </w:rPr>
+        <w:t>pic</w:t>
+      </w:r>
+    </w:p>
+    <w:p>
+      <w:pPr>
+        <w:rPr>
+          <w:sz w:val="44"/>
+          <w:szCs w:val="40"/>
+        </w:rPr>
+      </w:pPr>
+      <w:r>
+        <w:rPr>
+          <w:sz w:val="44"/>
+          <w:szCs w:val="40"/>
+        </w:rPr>
         <w:t>Jeff Bezos</w:t>
       </w:r>
+    </w:p>
+    <w:p>
+      <w:pPr>
+        <w:rPr>
+          <w:sz w:val="44"/>
+          <w:szCs w:val="40"/>
+        </w:rPr>
+      </w:pPr>
+      <w:r>
+        <w:rPr>
+          <w:sz w:val="44"/>
+          <w:szCs w:val="40"/>
+        </w:rPr>
+        <w:t>pic</w:t>
+      </w:r>
+    </w:p>
+    <w:p>
+      <w:pPr>
+        <w:rPr>
+          <w:sz w:val="44"/>
+          <w:szCs w:val="40"/>
+        </w:rPr>
+      </w:pPr>
+    </w:p>
+    <w:p>
+      <w:pPr>
+        <w:rPr>
+          <w:sz w:val="44"/>
+          <w:szCs w:val="40"/>
+        </w:rPr>
+      </w:pPr>
+      <w:r>
+        <w:rPr>
+          <w:sz w:val="44"/>
+          <w:szCs w:val="40"/>
+        </w:rPr>
+        <w:t>Snapchat founder</w:t>
+      </w:r>
+    </w:p>
+    <w:p>
+      <w:pPr>
+        <w:rPr>
+          <w:sz w:val="44"/>
+          <w:szCs w:val="40"/>
+        </w:rPr>
+      </w:pPr>
+      <w:r>
+        <w:rPr>
+          <w:sz w:val="44"/>
+          <w:szCs w:val="40"/>
+        </w:rPr>
+        <w:t>pic</w:t>
+      </w:r>
+    </w:p>
+    <w:p>
+      <w:pPr>
+        <w:rPr>
+          <w:sz w:val="44"/>
+          <w:szCs w:val="40"/>
+        </w:rPr>
+      </w:pPr>
+    </w:p>
+    <w:p>
+      <w:pPr>
+        <w:rPr>
+          <w:sz w:val="44"/>
+          <w:szCs w:val="40"/>
+        </w:rPr>
+      </w:pPr>
+      <w:proofErr w:type="spellStart"/>
+      <w:r>
+        <w:rPr>
+          <w:sz w:val="44"/>
+          <w:szCs w:val="40"/>
+        </w:rPr>
+        <w:t>Whatsapp</w:t>
+      </w:r>
+      <w:proofErr w:type="spellEnd"/>
+      <w:r>
+        <w:rPr>
+          <w:sz w:val="44"/>
+          <w:szCs w:val="40"/>
+        </w:rPr>
+        <w:t xml:space="preserve"> founder</w:t>
+      </w:r>
+    </w:p>
+    <w:p>
+      <w:pPr>
+        <w:rPr>
+          <w:sz w:val="44"/>
+          <w:szCs w:val="40"/>
+        </w:rPr>
+      </w:pPr>
+      <w:r>
+        <w:rPr>
+          <w:sz w:val="44"/>
+          <w:szCs w:val="40"/>
+        </w:rPr>
+        <w:t>pic</w:t>
+      </w:r>
+    </w:p>
+    <w:p>
+      <w:pPr>
+        <w:rPr>
+          <w:sz w:val="44"/>
+          <w:szCs w:val="40"/>
+        </w:rPr>
+      </w:pPr>
+    </w:p>
+    <w:p>
+      <w:pPr>
+        <w:rPr>
+          <w:sz w:val="44"/>
+          <w:szCs w:val="40"/>
+        </w:rPr>
+      </w:pPr>
+      <w:r>
+        <w:rPr>
+          <w:sz w:val="44"/>
+          <w:szCs w:val="40"/>
+        </w:rPr>
+        <w:t>Telegram founder</w:t>
+      </w:r>
+    </w:p>
+    <w:p>
+      <w:pPr>
+        <w:rPr>
+          <w:sz w:val="44"/>
+          <w:szCs w:val="40"/>
+        </w:rPr>
+      </w:pPr>
+      <w:r>
+        <w:rPr>
+          <w:sz w:val="44"/>
+          <w:szCs w:val="40"/>
+        </w:rPr>
+        <w:t>pic</w:t>
+      </w:r>
+    </w:p>
+    <w:p>
+      <w:pPr>
+        <w:rPr>
+          <w:sz w:val="44"/>
+          <w:szCs w:val="40"/>
+        </w:rPr>
+      </w:pPr>
+    </w:p>
+    <w:p>
+      <w:pPr>
+        <w:rPr>
+          <w:sz w:val="44"/>
+          <w:szCs w:val="40"/>
+        </w:rPr>
+      </w:pPr>
+      <w:proofErr w:type="spellStart"/>
+      <w:r>
+        <w:rPr>
+          <w:sz w:val="44"/>
+          <w:szCs w:val="40"/>
+        </w:rPr>
+        <w:t>Linkedin</w:t>
+      </w:r>
+      <w:proofErr w:type="spellEnd"/>
+      <w:r>
+        <w:rPr>
+          <w:sz w:val="44"/>
+          <w:szCs w:val="40"/>
+        </w:rPr>
+        <w:t xml:space="preserve"> founder</w:t>
+      </w:r>
+    </w:p>
+    <w:p>
+      <w:pPr>
+        <w:rPr>
+          <w:sz w:val="44"/>
+          <w:szCs w:val="40"/>
+        </w:rPr>
+      </w:pPr>
+      <w:r>
+        <w:rPr>
+          <w:sz w:val="44"/>
+          <w:szCs w:val="40"/>
+        </w:rPr>
+        <w:t>pic</w:t>
+      </w:r>
+    </w:p>
+    <w:p>
+      <w:pPr>
+        <w:rPr>
+          <w:sz w:val="44"/>
+          <w:szCs w:val="40"/>
+        </w:rPr>
+      </w:pPr>
+    </w:p>
+    <w:p>
+      <w:pPr>
+        <w:rPr>
+          <w:sz w:val="44"/>
+          <w:szCs w:val="40"/>
+        </w:rPr>
+      </w:pPr>
+      <w:proofErr w:type="spellStart"/>
+      <w:r>
+        <w:rPr>
+          <w:sz w:val="44"/>
+          <w:szCs w:val="40"/>
+        </w:rPr>
+        <w:t>scaleAI</w:t>
+      </w:r>
+      <w:proofErr w:type="spellEnd"/>
+      <w:r>
+        <w:rPr>
+          <w:sz w:val="44"/>
+          <w:szCs w:val="40"/>
+        </w:rPr>
+        <w:t xml:space="preserve"> founder</w:t>
+      </w:r>
+    </w:p>
+    <w:p>
+      <w:pPr>
+        <w:rPr>
+          <w:sz w:val="44"/>
+          <w:szCs w:val="40"/>
+        </w:rPr>
+      </w:pPr>
+      <w:r>
+        <w:rPr>
+          <w:sz w:val="44"/>
+          <w:szCs w:val="40"/>
+        </w:rPr>
+        <w:lastRenderedPageBreak/>
+        <w:t>pic</w:t>
+      </w:r>
+    </w:p>
+    <w:p>
+      <w:pPr>
+        <w:rPr>
+          <w:sz w:val="44"/>
+          <w:szCs w:val="40"/>
+        </w:rPr>
+      </w:pPr>
+    </w:p>
+    <w:p>
+      <w:pPr>
+        <w:rPr>
+          <w:sz w:val="44"/>
+          <w:szCs w:val="40"/>
+        </w:rPr>
+      </w:pPr>
+      <w:proofErr w:type="spellStart"/>
+      <w:r>
+        <w:rPr>
+          <w:sz w:val="44"/>
+          <w:szCs w:val="40"/>
+        </w:rPr>
+        <w:t>scaleAI</w:t>
+      </w:r>
+      <w:proofErr w:type="spellEnd"/>
+      <w:r>
+        <w:rPr>
+          <w:sz w:val="44"/>
+          <w:szCs w:val="40"/>
+        </w:rPr>
+        <w:t xml:space="preserve"> co-founder</w:t>
+      </w:r>
+    </w:p>
+    <w:p>
+      <w:pPr>
+        <w:rPr>
+          <w:sz w:val="44"/>
+          <w:szCs w:val="40"/>
+        </w:rPr>
+      </w:pPr>
+      <w:r>
+        <w:rPr>
+          <w:sz w:val="44"/>
+          <w:szCs w:val="40"/>
+        </w:rPr>
+        <w:t>pic</w:t>
+      </w:r>
+    </w:p>
+    <w:p>
+      <w:pPr>
+        <w:rPr>
+          <w:sz w:val="44"/>
+          <w:szCs w:val="40"/>
+        </w:rPr>
+      </w:pPr>
     </w:p>
     <w:p>
       <w:pPr>

</xml_diff>